<commit_message>
Updated something wrong in the code and report
</commit_message>
<xml_diff>
--- a/Lab 4 Neural Networks EBP/Report/NN_EBP_WillAndrea_Group_4.docx
+++ b/Lab 4 Neural Networks EBP/Report/NN_EBP_WillAndrea_Group_4.docx
@@ -663,7 +663,7 @@
               </wp:anchor>
             </w:drawing>
           </mc:Choice>
-          <mc:Fallback>
+          <mc:Fallback xmlns="">
             <w:pict>
               <v:group w14:anchorId="2F8056A5" id="Group 5" o:spid="_x0000_s1026" style="position:absolute;margin-left:0;margin-top:25.3pt;width:445.7pt;height:177.95pt;z-index:251656192;mso-width-relative:margin;mso-height-relative:margin" coordorigin=",-37" coordsize="56621,22611" o:gfxdata="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">
                 <v:shapetype id="_x0000_t75" coordsize="21600,21600" o:spt="75" o:preferrelative="t" path="m@4@5l@4@11@9@11@9@5xe" filled="f" stroked="f">
@@ -2975,11 +2975,11 @@
         <w:spacing w:line="360" w:lineRule="auto"/>
       </w:pPr>
       <w:r>
-        <w:object w:dxaOrig="9360" w:dyaOrig="12865" w14:anchorId="6E19A532">
-          <v:shape id="_x0000_i1025" type="#_x0000_t75" style="width:455.9pt;height:628.4pt" o:ole="">
+        <w:object w:dxaOrig="9360" w:dyaOrig="12937" w14:anchorId="6E19A532">
+          <v:shape id="_x0000_i1028" type="#_x0000_t75" style="width:448.6pt;height:621.4pt" o:ole="">
             <v:imagedata r:id="rId23" o:title=""/>
           </v:shape>
-          <o:OLEObject Type="Embed" ProgID="Word.OpenDocumentText.12" ShapeID="_x0000_i1025" DrawAspect="Content" ObjectID="_1700922810" r:id="rId24"/>
+          <o:OLEObject Type="Embed" ProgID="Word.OpenDocumentText.12" ShapeID="_x0000_i1028" DrawAspect="Content" ObjectID="_1700923230" r:id="rId24"/>
         </w:object>
       </w:r>
     </w:p>
@@ -3011,10 +3011,10 @@
           <w:color w:val="FFFFFF" w:themeColor="background1"/>
         </w:rPr>
         <w:object w:dxaOrig="9360" w:dyaOrig="12917" w14:anchorId="5D56D9E8">
-          <v:shape id="_x0000_i1026" type="#_x0000_t75" style="width:478pt;height:659.4pt" o:ole="">
+          <v:shape id="_x0000_i1026" type="#_x0000_t75" style="width:477.95pt;height:659.65pt" o:ole="">
             <v:imagedata r:id="rId25" o:title=""/>
           </v:shape>
-          <o:OLEObject Type="Embed" ProgID="Word.OpenDocumentText.12" ShapeID="_x0000_i1026" DrawAspect="Content" ObjectID="_1700922811" r:id="rId26"/>
+          <o:OLEObject Type="Embed" ProgID="Word.OpenDocumentText.12" ShapeID="_x0000_i1026" DrawAspect="Content" ObjectID="_1700923231" r:id="rId26"/>
         </w:object>
       </w:r>
     </w:p>

</xml_diff>